<commit_message>
Remove showing the planning from the agenda.
</commit_message>
<xml_diff>
--- a/Documentation/Agendas for meetings/agenda_09_oct.docx
+++ b/Documentation/Agendas for meetings/agenda_09_oct.docx
@@ -61,13 +61,7 @@
         <w:rPr>
           <w:b/>
         </w:rPr>
-        <w:t>Chairman</w:t>
-      </w:r>
-      <w:r>
-        <w:rPr>
-          <w:b/>
-        </w:rPr>
-        <w:t xml:space="preserve"> Assistant: </w:t>
+        <w:t xml:space="preserve">Chairman Assistant: </w:t>
       </w:r>
       <w:r>
         <w:t>Bilger Yahov</w:t>
@@ -276,8 +270,10 @@
           <w:numId w:val="3"/>
         </w:numPr>
       </w:pPr>
-      <w:r>
-        <w:t>Show and discuss the workflow planning – 10 minutes</w:t>
+      <w:bookmarkStart w:id="0" w:name="_GoBack"/>
+      <w:bookmarkEnd w:id="0"/>
+      <w:r>
+        <w:t>Show and discuss the web services hosting and continuous integration – 10 minutes</w:t>
       </w:r>
     </w:p>
     <w:p>
@@ -289,7 +285,7 @@
         </w:numPr>
       </w:pPr>
       <w:r>
-        <w:t>Show and discuss the web services hosting and continuous integration – 10 minutes</w:t>
+        <w:t>Discuss future possible ideas/implementations (We do not promise anything, just discussion, what MIGHT get picked up) – 5 minutes</w:t>
       </w:r>
     </w:p>
     <w:p>
@@ -301,7 +297,7 @@
         </w:numPr>
       </w:pPr>
       <w:r>
-        <w:t>Discuss future possible ideas/implementations (We do not promise anything, just discussion, what MIGHT get picked up) – 5 minutes</w:t>
+        <w:t>Questions from the client – 5 minutes</w:t>
       </w:r>
     </w:p>
     <w:p>
@@ -313,7 +309,7 @@
         </w:numPr>
       </w:pPr>
       <w:r>
-        <w:t>Questions from the client – 5 minutes</w:t>
+        <w:t>Questions from the developers – 5 minutes</w:t>
       </w:r>
     </w:p>
     <w:p>
@@ -325,7 +321,7 @@
         </w:numPr>
       </w:pPr>
       <w:r>
-        <w:t>Questions from the developers – 5 minutes</w:t>
+        <w:t>Overall feedback on the work done from the teacher and time for questions – 5 minutes</w:t>
       </w:r>
     </w:p>
     <w:p>
@@ -337,7 +333,7 @@
         </w:numPr>
       </w:pPr>
       <w:r>
-        <w:t>Overall feedback on the work done from the teacher and time for questions – 5 minutes</w:t>
+        <w:t>Questions from students – 5 minutes</w:t>
       </w:r>
     </w:p>
     <w:p>
@@ -349,22 +345,8 @@
         </w:numPr>
       </w:pPr>
       <w:r>
-        <w:t>Questions from students – 5 minutes</w:t>
-      </w:r>
-    </w:p>
-    <w:p>
-      <w:pPr>
-        <w:pStyle w:val="ListParagraph"/>
-        <w:numPr>
-          <w:ilvl w:val="0"/>
-          <w:numId w:val="3"/>
-        </w:numPr>
-      </w:pPr>
-      <w:r>
         <w:t>Conclude the meeting with reading the notes taken – 5 minutes</w:t>
       </w:r>
-      <w:bookmarkStart w:id="0" w:name="_GoBack"/>
-      <w:bookmarkEnd w:id="0"/>
     </w:p>
     <w:p/>
     <w:sectPr>

</xml_diff>